<commit_message>
Added GitHub Actions Page screenshots to report
</commit_message>
<xml_diff>
--- a/04-report/Report.docx
+++ b/04-report/Report.docx
@@ -2211,15 +2211,24 @@
             <w:pPr>
               <w:keepNext/>
               <w:jc w:val="center"/>
-            </w:pPr>
-            <w:r>
               <w:rPr>
                 <w:noProof/>
               </w:rPr>
+            </w:pPr>
+          </w:p>
+          <w:p>
+            <w:pPr>
+              <w:keepNext/>
+              <w:jc w:val="center"/>
+            </w:pPr>
+            <w:r>
+              <w:rPr>
+                <w:noProof/>
+              </w:rPr>
               <w:drawing>
-                <wp:inline distT="0" distB="0" distL="0" distR="0" wp14:anchorId="458E09CF" wp14:editId="356711E3">
-                  <wp:extent cx="5400000" cy="3783600"/>
-                  <wp:effectExtent l="0" t="0" r="0" b="7620"/>
+                <wp:inline distT="0" distB="0" distL="0" distR="0" wp14:anchorId="458E09CF" wp14:editId="52E37EA2">
+                  <wp:extent cx="5400000" cy="4068000"/>
+                  <wp:effectExtent l="0" t="0" r="0" b="8890"/>
                   <wp:docPr id="2100927428" name="Picture 22"/>
                   <wp:cNvGraphicFramePr>
                     <a:graphicFrameLocks xmlns:a="http://schemas.openxmlformats.org/drawingml/2006/main" noChangeAspect="1"/>
@@ -2233,7 +2242,7 @@
                             <a:picLocks noChangeAspect="1" noChangeArrowheads="1"/>
                           </pic:cNvPicPr>
                         </pic:nvPicPr>
-                        <pic:blipFill>
+                        <pic:blipFill rotWithShape="1">
                           <a:blip r:embed="rId15">
                             <a:extLst>
                               <a:ext uri="{28A0092B-C50C-407E-A947-70E740481C1C}">
@@ -2241,7 +2250,7 @@
                               </a:ext>
                             </a:extLst>
                           </a:blip>
-                          <a:srcRect/>
+                          <a:srcRect r="7017"/>
                           <a:stretch>
                             <a:fillRect/>
                           </a:stretch>
@@ -2249,7 +2258,7 @@
                         <pic:spPr bwMode="auto">
                           <a:xfrm>
                             <a:off x="0" y="0"/>
-                            <a:ext cx="5400000" cy="3783600"/>
+                            <a:ext cx="5400000" cy="4068000"/>
                           </a:xfrm>
                           <a:prstGeom prst="rect">
                             <a:avLst/>
@@ -2258,6 +2267,11 @@
                           <a:ln>
                             <a:noFill/>
                           </a:ln>
+                          <a:extLst>
+                            <a:ext uri="{53640926-AAD7-44D8-BBD7-CCE9431645EC}">
+                              <a14:shadowObscured xmlns:a14="http://schemas.microsoft.com/office/drawing/2010/main"/>
+                            </a:ext>
+                          </a:extLst>
                         </pic:spPr>
                       </pic:pic>
                     </a:graphicData>
@@ -2549,6 +2563,219 @@
               </w:rPr>
               <w:lastRenderedPageBreak/>
               <w:drawing>
+                <wp:inline distT="0" distB="0" distL="0" distR="0" wp14:anchorId="4EF03764" wp14:editId="5E0DC239">
+                  <wp:extent cx="5400000" cy="7099200"/>
+                  <wp:effectExtent l="0" t="0" r="0" b="6985"/>
+                  <wp:docPr id="415167962" name="Picture 29"/>
+                  <wp:cNvGraphicFramePr>
+                    <a:graphicFrameLocks xmlns:a="http://schemas.openxmlformats.org/drawingml/2006/main" noChangeAspect="1"/>
+                  </wp:cNvGraphicFramePr>
+                  <a:graphic xmlns:a="http://schemas.openxmlformats.org/drawingml/2006/main">
+                    <a:graphicData uri="http://schemas.openxmlformats.org/drawingml/2006/picture">
+                      <pic:pic xmlns:pic="http://schemas.openxmlformats.org/drawingml/2006/picture">
+                        <pic:nvPicPr>
+                          <pic:cNvPr id="0" name="Picture 29"/>
+                          <pic:cNvPicPr>
+                            <a:picLocks noChangeAspect="1" noChangeArrowheads="1"/>
+                          </pic:cNvPicPr>
+                        </pic:nvPicPr>
+                        <pic:blipFill>
+                          <a:blip r:embed="rId18">
+                            <a:extLst>
+                              <a:ext uri="{28A0092B-C50C-407E-A947-70E740481C1C}">
+                                <a14:useLocalDpi xmlns:a14="http://schemas.microsoft.com/office/drawing/2010/main" val="0"/>
+                              </a:ext>
+                            </a:extLst>
+                          </a:blip>
+                          <a:srcRect/>
+                          <a:stretch>
+                            <a:fillRect/>
+                          </a:stretch>
+                        </pic:blipFill>
+                        <pic:spPr bwMode="auto">
+                          <a:xfrm>
+                            <a:off x="0" y="0"/>
+                            <a:ext cx="5400000" cy="7099200"/>
+                          </a:xfrm>
+                          <a:prstGeom prst="rect">
+                            <a:avLst/>
+                          </a:prstGeom>
+                          <a:noFill/>
+                          <a:ln>
+                            <a:noFill/>
+                          </a:ln>
+                        </pic:spPr>
+                      </pic:pic>
+                    </a:graphicData>
+                  </a:graphic>
+                </wp:inline>
+              </w:drawing>
+            </w:r>
+          </w:p>
+          <w:p>
+            <w:pPr>
+              <w:pStyle w:val="Caption"/>
+              <w:jc w:val="center"/>
+            </w:pPr>
+            <w:r>
+              <w:t xml:space="preserve">Figure </w:t>
+            </w:r>
+            <w:r>
+              <w:fldChar w:fldCharType="begin"/>
+            </w:r>
+            <w:r>
+              <w:instrText xml:space="preserve"> SEQ Figure \* ARABIC </w:instrText>
+            </w:r>
+            <w:r>
+              <w:fldChar w:fldCharType="separate"/>
+            </w:r>
+            <w:r>
+              <w:rPr>
+                <w:noProof/>
+              </w:rPr>
+              <w:t>13</w:t>
+            </w:r>
+            <w:r>
+              <w:fldChar w:fldCharType="end"/>
+            </w:r>
+            <w:r>
+              <w:t>: GitHub Actions Page</w:t>
+            </w:r>
+          </w:p>
+        </w:tc>
+      </w:tr>
+      <w:tr>
+        <w:tc>
+          <w:tcPr>
+            <w:tcW w:w="9016" w:type="dxa"/>
+          </w:tcPr>
+          <w:p>
+            <w:pPr>
+              <w:keepNext/>
+              <w:jc w:val="center"/>
+            </w:pPr>
+            <w:r>
+              <w:rPr>
+                <w:noProof/>
+              </w:rPr>
+              <w:lastRenderedPageBreak/>
+              <w:drawing>
+                <wp:inline distT="0" distB="0" distL="0" distR="0" wp14:anchorId="5B5AF110" wp14:editId="6176D9F6">
+                  <wp:extent cx="5400000" cy="4222800"/>
+                  <wp:effectExtent l="0" t="0" r="0" b="6350"/>
+                  <wp:docPr id="26370517" name="Picture 30"/>
+                  <wp:cNvGraphicFramePr>
+                    <a:graphicFrameLocks xmlns:a="http://schemas.openxmlformats.org/drawingml/2006/main" noChangeAspect="1"/>
+                  </wp:cNvGraphicFramePr>
+                  <a:graphic xmlns:a="http://schemas.openxmlformats.org/drawingml/2006/main">
+                    <a:graphicData uri="http://schemas.openxmlformats.org/drawingml/2006/picture">
+                      <pic:pic xmlns:pic="http://schemas.openxmlformats.org/drawingml/2006/picture">
+                        <pic:nvPicPr>
+                          <pic:cNvPr id="0" name="Picture 30"/>
+                          <pic:cNvPicPr>
+                            <a:picLocks noChangeAspect="1" noChangeArrowheads="1"/>
+                          </pic:cNvPicPr>
+                        </pic:nvPicPr>
+                        <pic:blipFill>
+                          <a:blip r:embed="rId19">
+                            <a:extLst>
+                              <a:ext uri="{28A0092B-C50C-407E-A947-70E740481C1C}">
+                                <a14:useLocalDpi xmlns:a14="http://schemas.microsoft.com/office/drawing/2010/main" val="0"/>
+                              </a:ext>
+                            </a:extLst>
+                          </a:blip>
+                          <a:srcRect/>
+                          <a:stretch>
+                            <a:fillRect/>
+                          </a:stretch>
+                        </pic:blipFill>
+                        <pic:spPr bwMode="auto">
+                          <a:xfrm>
+                            <a:off x="0" y="0"/>
+                            <a:ext cx="5400000" cy="4222800"/>
+                          </a:xfrm>
+                          <a:prstGeom prst="rect">
+                            <a:avLst/>
+                          </a:prstGeom>
+                          <a:noFill/>
+                          <a:ln>
+                            <a:noFill/>
+                          </a:ln>
+                        </pic:spPr>
+                      </pic:pic>
+                    </a:graphicData>
+                  </a:graphic>
+                </wp:inline>
+              </w:drawing>
+            </w:r>
+          </w:p>
+          <w:p>
+            <w:pPr>
+              <w:pStyle w:val="Caption"/>
+              <w:jc w:val="center"/>
+            </w:pPr>
+            <w:r>
+              <w:t xml:space="preserve">Figure </w:t>
+            </w:r>
+            <w:r>
+              <w:fldChar w:fldCharType="begin"/>
+            </w:r>
+            <w:r>
+              <w:instrText xml:space="preserve"> SEQ Figure \* ARABIC </w:instrText>
+            </w:r>
+            <w:r>
+              <w:fldChar w:fldCharType="separate"/>
+            </w:r>
+            <w:r>
+              <w:rPr>
+                <w:noProof/>
+              </w:rPr>
+              <w:t>14</w:t>
+            </w:r>
+            <w:r>
+              <w:fldChar w:fldCharType="end"/>
+            </w:r>
+            <w:r>
+              <w:t>: GitHub Actions Page - Coverage Report Artifact</w:t>
+            </w:r>
+          </w:p>
+        </w:tc>
+      </w:tr>
+    </w:tbl>
+    <w:p/>
+    <w:tbl>
+      <w:tblPr>
+        <w:tblStyle w:val="TableGrid"/>
+        <w:tblW w:w="0" w:type="auto"/>
+        <w:tblBorders>
+          <w:top w:val="none" w:sz="0" w:space="0" w:color="auto"/>
+          <w:left w:val="none" w:sz="0" w:space="0" w:color="auto"/>
+          <w:bottom w:val="none" w:sz="0" w:space="0" w:color="auto"/>
+          <w:right w:val="none" w:sz="0" w:space="0" w:color="auto"/>
+          <w:insideH w:val="none" w:sz="0" w:space="0" w:color="auto"/>
+          <w:insideV w:val="none" w:sz="0" w:space="0" w:color="auto"/>
+        </w:tblBorders>
+        <w:tblLook w:val="04A0" w:firstRow="1" w:lastRow="0" w:firstColumn="1" w:lastColumn="0" w:noHBand="0" w:noVBand="1"/>
+      </w:tblPr>
+      <w:tblGrid>
+        <w:gridCol w:w="9016"/>
+      </w:tblGrid>
+      <w:tr>
+        <w:tc>
+          <w:tcPr>
+            <w:tcW w:w="9016" w:type="dxa"/>
+          </w:tcPr>
+          <w:p>
+            <w:pPr>
+              <w:keepNext/>
+              <w:jc w:val="center"/>
+            </w:pPr>
+            <w:r>
+              <w:rPr>
+                <w:noProof/>
+              </w:rPr>
+              <w:lastRenderedPageBreak/>
+              <w:drawing>
                 <wp:inline distT="0" distB="0" distL="0" distR="0" wp14:anchorId="688F0F96" wp14:editId="3C1E078B">
                   <wp:extent cx="5400000" cy="8215200"/>
                   <wp:effectExtent l="0" t="0" r="0" b="0"/>
@@ -2566,7 +2793,7 @@
                           </pic:cNvPicPr>
                         </pic:nvPicPr>
                         <pic:blipFill>
-                          <a:blip r:embed="rId18">
+                          <a:blip r:embed="rId20">
                             <a:extLst>
                               <a:ext uri="{28A0092B-C50C-407E-A947-70E740481C1C}">
                                 <a14:useLocalDpi xmlns:a14="http://schemas.microsoft.com/office/drawing/2010/main" val="0"/>
@@ -2619,7 +2846,7 @@
               <w:rPr>
                 <w:noProof/>
               </w:rPr>
-              <w:t>13</w:t>
+              <w:t>15</w:t>
             </w:r>
             <w:r>
               <w:fldChar w:fldCharType="end"/>
@@ -2770,7 +2997,7 @@
                           </pic:cNvPicPr>
                         </pic:nvPicPr>
                         <pic:blipFill>
-                          <a:blip r:embed="rId19">
+                          <a:blip r:embed="rId21">
                             <a:extLst>
                               <a:ext uri="{28A0092B-C50C-407E-A947-70E740481C1C}">
                                 <a14:useLocalDpi xmlns:a14="http://schemas.microsoft.com/office/drawing/2010/main" val="0"/>
@@ -2823,7 +3050,7 @@
               <w:rPr>
                 <w:noProof/>
               </w:rPr>
-              <w:t>14</w:t>
+              <w:t>16</w:t>
             </w:r>
             <w:r>
               <w:fldChar w:fldCharType="end"/>
@@ -2864,7 +3091,7 @@
                           </pic:cNvPicPr>
                         </pic:nvPicPr>
                         <pic:blipFill>
-                          <a:blip r:embed="rId20">
+                          <a:blip r:embed="rId22">
                             <a:extLst>
                               <a:ext uri="{28A0092B-C50C-407E-A947-70E740481C1C}">
                                 <a14:useLocalDpi xmlns:a14="http://schemas.microsoft.com/office/drawing/2010/main" val="0"/>
@@ -2917,7 +3144,7 @@
               <w:rPr>
                 <w:noProof/>
               </w:rPr>
-              <w:t>15</w:t>
+              <w:t>17</w:t>
             </w:r>
             <w:r>
               <w:fldChar w:fldCharType="end"/>

</xml_diff>